<commit_message>
Ajout du tournette.asc données de travail + réorganisation.
</commit_message>
<xml_diff>
--- a/Explication du MNT RGE ALTI .docx
+++ b/Explication du MNT RGE ALTI .docx
@@ -197,7 +197,19 @@
         <w:rPr>
           <w:lang w:val="fr-FR"/>
         </w:rPr>
-        <w:t>c,l</w:t>
+        <w:t>c</w:t>
+      </w:r>
+      <w:r>
+        <w:rPr>
+          <w:lang w:val="fr-FR"/>
+        </w:rPr>
+        <w:t>,</w:t>
+      </w:r>
+      <w:r>
+        <w:rPr>
+          <w:lang w:val="fr-FR"/>
+        </w:rPr>
+        <w:t>l</w:t>
       </w:r>
       <w:proofErr w:type="spellEnd"/>
       <w:proofErr w:type="gramEnd"/>
@@ -255,6 +267,7 @@
     <w:p>
       <w:pPr>
         <w:rPr>
+          <w:noProof/>
           <w:lang w:val="fr-FR"/>
         </w:rPr>
       </w:pPr>
@@ -578,7 +591,7 @@
         <mc:AlternateContent>
           <mc:Choice Requires="wpg">
             <w:drawing>
-              <wp:anchor distT="0" distB="0" distL="114300" distR="114300" simplePos="0" relativeHeight="251683840" behindDoc="0" locked="0" layoutInCell="1" allowOverlap="1" wp14:anchorId="25673F80" wp14:editId="0A9DABDB">
+              <wp:anchor distT="0" distB="0" distL="114300" distR="114300" simplePos="0" relativeHeight="251683840" behindDoc="0" locked="0" layoutInCell="1" allowOverlap="1" wp14:anchorId="25673F80" wp14:editId="2ED4082E">
                 <wp:simplePos x="0" y="0"/>
                 <wp:positionH relativeFrom="column">
                   <wp:posOffset>-450209</wp:posOffset>
@@ -1739,6 +1752,29 @@
         <w:t xml:space="preserve"> </w:t>
       </w:r>
     </w:p>
+    <w:p>
+      <w:pPr>
+        <w:rPr>
+          <w:noProof/>
+          <w:lang w:val="fr-FR"/>
+        </w:rPr>
+      </w:pPr>
+    </w:p>
+    <w:p>
+      <w:pPr>
+        <w:rPr>
+          <w:noProof/>
+          <w:lang w:val="fr-FR"/>
+        </w:rPr>
+      </w:pPr>
+    </w:p>
+    <w:p>
+      <w:pPr>
+        <w:rPr>
+          <w:lang w:val="fr-FR"/>
+        </w:rPr>
+      </w:pPr>
+    </w:p>
     <w:sectPr>
       <w:pgSz w:w="11906" w:h="16838"/>
       <w:pgMar w:top="1417" w:right="1417" w:bottom="1417" w:left="1417" w:header="708" w:footer="708" w:gutter="0"/>

</xml_diff>